<commit_message>
Added wayback snapshot and gui improved
</commit_message>
<xml_diff>
--- a/libs/vid_template.docx
+++ b/libs/vid_template.docx
@@ -23,7 +23,7 @@
     </w:p>
     <w:p>
       <w:pPr>
-        <w:pStyle w:val="10"/>
+        <w:pStyle w:val="11"/>
         <w:jc w:val="center"/>
       </w:pPr>
       <w:r>
@@ -295,6 +295,7 @@
     <w:p>
       <w:pPr>
         <w:numPr>
+          <w:ilvl w:val="0"/>
           <w:numId w:val="0"/>
         </w:numPr>
         <w:tabs>
@@ -309,6 +310,7 @@
     <w:p>
       <w:pPr>
         <w:numPr>
+          <w:ilvl w:val="0"/>
           <w:numId w:val="0"/>
         </w:numPr>
         <w:tabs>
@@ -514,7 +516,7 @@
       </w:r>
       <w:r>
         <w:rPr>
-          <w:rStyle w:val="13"/>
+          <w:rStyle w:val="14"/>
           <w:rFonts w:hint="default"/>
           <w:lang w:val="en-US"/>
         </w:rPr>
@@ -737,6 +739,7 @@
     </w:p>
     <w:p>
       <w:pPr>
+        <w:bidi w:val="0"/>
         <w:rPr>
           <w:rFonts w:hint="default"/>
           <w:lang w:val="en-US"/>
@@ -765,6 +768,59 @@
         </w:rPr>
         <w:t>. It's important to note that these statistics are accurate as of the time of scraping and may have changed since then. Please refer to the platform/website for the most up-to-date information.</w:t>
       </w:r>
+    </w:p>
+    <w:p>
+      <w:pPr>
+        <w:bidi w:val="0"/>
+        <w:rPr>
+          <w:rFonts w:hint="default"/>
+          <w:lang w:val="en-US"/>
+        </w:rPr>
+      </w:pPr>
+    </w:p>
+    <w:p>
+      <w:pPr>
+        <w:bidi w:val="0"/>
+        <w:rPr>
+          <w:rFonts w:hint="default"/>
+          <w:lang w:val="en-US"/>
+        </w:rPr>
+      </w:pPr>
+    </w:p>
+    <w:p>
+      <w:pPr>
+        <w:bidi w:val="0"/>
+        <w:rPr>
+          <w:rFonts w:hint="default"/>
+          <w:lang w:val="en-US"/>
+        </w:rPr>
+      </w:pPr>
+      <w:r>
+        <w:rPr>
+          <w:rFonts w:hint="default"/>
+          <w:b/>
+          <w:bCs/>
+          <w:lang w:val="en-US"/>
+        </w:rPr>
+        <w:t>Wayback Machine URL</w:t>
+      </w:r>
+      <w:r>
+        <w:rPr>
+          <w:rFonts w:hint="default"/>
+          <w:lang w:val="en-US"/>
+        </w:rPr>
+        <w:t xml:space="preserve"> (snapshot taken at the time of scraping) in case the video gets removed: </w:t>
+      </w:r>
+      <w:r>
+        <w:rPr>
+          <w:rFonts w:hint="default"/>
+          <w:color w:val="0000FF"/>
+          <w:lang w:val="en-US"/>
+        </w:rPr>
+        <w:t>&lt;wayback_url&gt;</w:t>
+      </w:r>
+      <w:bookmarkStart w:id="0" w:name="_GoBack"/>
+      <w:bookmarkEnd w:id="0"/>
     </w:p>
     <w:p>
       <w:pPr>
@@ -844,7 +900,7 @@
 <w:ftr xmlns:wpc="http://schemas.microsoft.com/office/word/2010/wordprocessingCanvas" xmlns:mc="http://schemas.openxmlformats.org/markup-compatibility/2006" xmlns:o="urn:schemas-microsoft-com:office:office" xmlns:r="http://schemas.openxmlformats.org/officeDocument/2006/relationships" xmlns:m="http://schemas.openxmlformats.org/officeDocument/2006/math" xmlns:v="urn:schemas-microsoft-com:vml" xmlns:wp14="http://schemas.microsoft.com/office/word/2010/wordprocessingDrawing" xmlns:wp="http://schemas.openxmlformats.org/drawingml/2006/wordprocessingDrawing" xmlns:w10="urn:schemas-microsoft-com:office:word" xmlns:w="http://schemas.openxmlformats.org/wordprocessingml/2006/main" xmlns:w14="http://schemas.microsoft.com/office/word/2010/wordml" xmlns:w15="http://schemas.microsoft.com/office/word/2012/wordml" xmlns:wpg="http://schemas.microsoft.com/office/word/2010/wordprocessingGroup" xmlns:wpi="http://schemas.microsoft.com/office/word/2010/wordprocessingInk" xmlns:wne="http://schemas.microsoft.com/office/word/2006/wordml" xmlns:wps="http://schemas.microsoft.com/office/word/2010/wordprocessingShape" xmlns:wpsCustomData="http://www.wps.cn/officeDocument/2013/wpsCustomData" mc:Ignorable="w14 w15 wp14">
   <w:p>
     <w:pPr>
-      <w:pStyle w:val="12"/>
+      <w:pStyle w:val="13"/>
       <w:rPr>
         <w:rFonts w:hint="default"/>
         <w:lang w:val="en-US"/>
@@ -855,16 +911,7 @@
         <w:rFonts w:hint="default"/>
         <w:lang w:val="en-US"/>
       </w:rPr>
-      <w:t>Data Scraped A</w:t>
-    </w:r>
-    <w:bookmarkStart w:id="0" w:name="_GoBack"/>
-    <w:bookmarkEnd w:id="0"/>
-    <w:r>
-      <w:rPr>
-        <w:rFonts w:hint="default"/>
-        <w:lang w:val="en-US"/>
-      </w:rPr>
-      <w:t>t &lt;scrape_datetime&gt;</w:t>
+      <w:t>Data Scraped At &lt;scrape_datetime&gt;</w:t>
     </w:r>
     <w:r>
       <w:rPr>
@@ -872,7 +919,6 @@
         <w:lang w:val="en-US"/>
       </w:rPr>
       <w:tab/>
-      <w:t/>
     </w:r>
     <w:r>
       <w:rPr>
@@ -880,6 +926,12 @@
         <w:lang w:val="en-US"/>
       </w:rPr>
       <w:tab/>
+    </w:r>
+    <w:r>
+      <w:rPr>
+        <w:rFonts w:hint="default"/>
+        <w:lang w:val="en-US"/>
+      </w:rPr>
       <w:t xml:space="preserve">Tool created by </w:t>
     </w:r>
     <w:r>
@@ -905,7 +957,7 @@
     </w:r>
     <w:r>
       <w:rPr>
-        <w:rStyle w:val="13"/>
+        <w:rStyle w:val="14"/>
         <w:rFonts w:hint="default"/>
         <w:lang w:val="en-US"/>
       </w:rPr>
@@ -926,7 +978,7 @@
 <w:hdr xmlns:wpc="http://schemas.microsoft.com/office/word/2010/wordprocessingCanvas" xmlns:mc="http://schemas.openxmlformats.org/markup-compatibility/2006" xmlns:o="urn:schemas-microsoft-com:office:office" xmlns:r="http://schemas.openxmlformats.org/officeDocument/2006/relationships" xmlns:m="http://schemas.openxmlformats.org/officeDocument/2006/math" xmlns:v="urn:schemas-microsoft-com:vml" xmlns:wp14="http://schemas.microsoft.com/office/word/2010/wordprocessingDrawing" xmlns:wp="http://schemas.openxmlformats.org/drawingml/2006/wordprocessingDrawing" xmlns:w10="urn:schemas-microsoft-com:office:word" xmlns:w="http://schemas.openxmlformats.org/wordprocessingml/2006/main" xmlns:w14="http://schemas.microsoft.com/office/word/2010/wordml" xmlns:w15="http://schemas.microsoft.com/office/word/2012/wordml" xmlns:wpg="http://schemas.microsoft.com/office/word/2010/wordprocessingGroup" xmlns:wpi="http://schemas.microsoft.com/office/word/2010/wordprocessingInk" xmlns:wne="http://schemas.microsoft.com/office/word/2006/wordml" xmlns:wps="http://schemas.microsoft.com/office/word/2010/wordprocessingShape" xmlns:wpsCustomData="http://www.wps.cn/officeDocument/2013/wpsCustomData" mc:Ignorable="w14 w15 wp14">
   <w:p>
     <w:pPr>
-      <w:pStyle w:val="12"/>
+      <w:pStyle w:val="13"/>
       <w:rPr>
         <w:rFonts w:hint="default"/>
         <w:lang w:val="en-US"/>
@@ -945,7 +997,6 @@
         <w:lang w:val="en-US"/>
       </w:rPr>
       <w:tab/>
-      <w:t/>
     </w:r>
     <w:r>
       <w:rPr>
@@ -953,6 +1004,12 @@
         <w:lang w:val="en-US"/>
       </w:rPr>
       <w:tab/>
+    </w:r>
+    <w:r>
+      <w:rPr>
+        <w:rFonts w:hint="default"/>
+        <w:lang w:val="en-US"/>
+      </w:rPr>
       <w:t xml:space="preserve">Video: </w:t>
     </w:r>
     <w:r>
@@ -978,7 +1035,7 @@
     </w:r>
     <w:r>
       <w:rPr>
-        <w:rStyle w:val="13"/>
+        <w:rStyle w:val="14"/>
         <w:rFonts w:hint="default"/>
         <w:lang w:val="en-US"/>
       </w:rPr>
@@ -1419,12 +1476,32 @@
       <w:szCs w:val="24"/>
     </w:rPr>
   </w:style>
-  <w:style w:type="character" w:default="1" w:styleId="8">
+  <w:style w:type="paragraph" w:styleId="8">
+    <w:name w:val="heading 8"/>
+    <w:basedOn w:val="1"/>
+    <w:next w:val="1"/>
+    <w:link w:val="15"/>
+    <w:semiHidden/>
+    <w:unhideWhenUsed/>
+    <w:qFormat/>
+    <w:uiPriority w:val="0"/>
+    <w:pPr>
+      <w:keepNext/>
+      <w:keepLines/>
+      <w:spacing w:before="240" w:after="64" w:line="320" w:lineRule="auto"/>
+      <w:outlineLvl w:val="7"/>
+    </w:pPr>
+    <w:rPr>
+      <w:sz w:val="24"/>
+      <w:szCs w:val="24"/>
+    </w:rPr>
+  </w:style>
+  <w:style w:type="character" w:default="1" w:styleId="9">
     <w:name w:val="Default Paragraph Font"/>
     <w:semiHidden/>
     <w:uiPriority w:val="0"/>
   </w:style>
-  <w:style w:type="table" w:default="1" w:styleId="9">
+  <w:style w:type="table" w:default="1" w:styleId="10">
     <w:name w:val="Normal Table"/>
     <w:semiHidden/>
     <w:qFormat/>
@@ -1438,7 +1515,7 @@
       </w:tblCellMar>
     </w:tblPr>
   </w:style>
-  <w:style w:type="paragraph" w:styleId="10">
+  <w:style w:type="paragraph" w:styleId="11">
     <w:name w:val="caption"/>
     <w:basedOn w:val="1"/>
     <w:next w:val="1"/>
@@ -1451,7 +1528,7 @@
       <w:sz w:val="20"/>
     </w:rPr>
   </w:style>
-  <w:style w:type="paragraph" w:styleId="11">
+  <w:style w:type="paragraph" w:styleId="12">
     <w:name w:val="footer"/>
     <w:basedOn w:val="1"/>
     <w:uiPriority w:val="0"/>
@@ -1468,7 +1545,7 @@
       <w:szCs w:val="18"/>
     </w:rPr>
   </w:style>
-  <w:style w:type="paragraph" w:styleId="12">
+  <w:style w:type="paragraph" w:styleId="13">
     <w:name w:val="header"/>
     <w:basedOn w:val="1"/>
     <w:uiPriority w:val="0"/>
@@ -1484,13 +1561,22 @@
       <w:szCs w:val="18"/>
     </w:rPr>
   </w:style>
-  <w:style w:type="character" w:styleId="13">
+  <w:style w:type="character" w:styleId="14">
     <w:name w:val="Hyperlink"/>
-    <w:basedOn w:val="8"/>
+    <w:basedOn w:val="9"/>
     <w:uiPriority w:val="0"/>
     <w:rPr>
       <w:color w:val="0000FF"/>
       <w:u w:val="single"/>
+    </w:rPr>
+  </w:style>
+  <w:style w:type="character" w:customStyle="1" w:styleId="15">
+    <w:name w:val="Heading 8 Char"/>
+    <w:link w:val="8"/>
+    <w:uiPriority w:val="0"/>
+    <w:rPr>
+      <w:sz w:val="24"/>
+      <w:szCs w:val="24"/>
     </w:rPr>
   </w:style>
 </w:styles>

</xml_diff>

<commit_message>
Channel dump feature implemented!
Now you can dump all the videos of the channel in a seperate channel
template
</commit_message>
<xml_diff>
--- a/libs/vid_template.docx
+++ b/libs/vid_template.docx
@@ -13,6 +13,8 @@
           <w:lang w:val="en-US"/>
         </w:rPr>
       </w:pPr>
+      <w:bookmarkStart w:id="0" w:name="_GoBack"/>
+      <w:bookmarkEnd w:id="0"/>
       <w:r>
         <w:rPr>
           <w:rFonts w:hint="default"/>
@@ -819,8 +821,6 @@
         </w:rPr>
         <w:t>&lt;wayback_url&gt;</w:t>
       </w:r>
-      <w:bookmarkStart w:id="0" w:name="_GoBack"/>
-      <w:bookmarkEnd w:id="0"/>
     </w:p>
     <w:p>
       <w:pPr>
@@ -1039,7 +1039,7 @@
         <w:rFonts w:hint="default"/>
         <w:lang w:val="en-US"/>
       </w:rPr>
-      <w:t>&lt;video_name&gt;</w:t>
+      <w:t>&lt;video_id&gt;</w:t>
     </w:r>
     <w:r>
       <w:rPr>

</xml_diff>